<commit_message>
Updated/modified stand alone QENumericEdit/QERadioGroup documentation.
</commit_message>
<xml_diff>
--- a/documentation/source/QENumericEdit.docx
+++ b/documentation/source/QENumericEdit.docx
@@ -78,7 +78,7 @@
           <w:sz w:val="48"/>
           <w:szCs w:val="48"/>
         </w:rPr>
-        <w:t>Distribution</w:t>
+        <w:t>NumericEdit</w:t>
       </w:r>
       <w:r>
         <w:rPr>
@@ -108,10 +108,7 @@
         <w:jc w:val="center"/>
       </w:pPr>
       <w:r>
-        <w:t>2</w:t>
-      </w:r>
-      <w:r>
-        <w:t>5</w:t>
+        <w:t>16</w:t>
       </w:r>
       <w:r>
         <w:rPr>
@@ -386,7 +383,7 @@
           <w:r>
             <w:fldChar w:fldCharType="separate"/>
           </w:r>
-          <w:hyperlink w:anchor="_Toc45113308" w:history="1">
+          <w:hyperlink w:anchor="_Toc45812759" w:history="1">
             <w:r>
               <w:rPr>
                 <w:rStyle w:val="Hyperlink"/>
@@ -413,7 +410,7 @@
                 <w:noProof/>
                 <w:webHidden/>
               </w:rPr>
-              <w:instrText xml:space="preserve"> PAGEREF _Toc45113308 \h </w:instrText>
+              <w:instrText xml:space="preserve"> PAGEREF _Toc45812759 \h </w:instrText>
             </w:r>
             <w:r>
               <w:rPr>
@@ -454,7 +451,7 @@
               <w:noProof/>
             </w:rPr>
           </w:pPr>
-          <w:hyperlink w:anchor="_Toc45113309" w:history="1">
+          <w:hyperlink w:anchor="_Toc45812760" w:history="1">
             <w:r>
               <w:rPr>
                 <w:rStyle w:val="Hyperlink"/>
@@ -481,7 +478,7 @@
                 <w:noProof/>
                 <w:webHidden/>
               </w:rPr>
-              <w:instrText xml:space="preserve"> PAGEREF _Toc45113309 \h </w:instrText>
+              <w:instrText xml:space="preserve"> PAGEREF _Toc45812760 \h </w:instrText>
             </w:r>
             <w:r>
               <w:rPr>
@@ -522,7 +519,7 @@
               <w:noProof/>
             </w:rPr>
           </w:pPr>
-          <w:hyperlink w:anchor="_Toc45113310" w:history="1">
+          <w:hyperlink w:anchor="_Toc45812761" w:history="1">
             <w:r>
               <w:rPr>
                 <w:rStyle w:val="Hyperlink"/>
@@ -549,7 +546,7 @@
                 <w:noProof/>
                 <w:webHidden/>
               </w:rPr>
-              <w:instrText xml:space="preserve"> PAGEREF _Toc45113310 \h </w:instrText>
+              <w:instrText xml:space="preserve"> PAGEREF _Toc45812761 \h </w:instrText>
             </w:r>
             <w:r>
               <w:rPr>
@@ -590,7 +587,7 @@
               <w:noProof/>
             </w:rPr>
           </w:pPr>
-          <w:hyperlink w:anchor="_Toc45113311" w:history="1">
+          <w:hyperlink w:anchor="_Toc45812762" w:history="1">
             <w:r>
               <w:rPr>
                 <w:rStyle w:val="Hyperlink"/>
@@ -617,7 +614,7 @@
                 <w:noProof/>
                 <w:webHidden/>
               </w:rPr>
-              <w:instrText xml:space="preserve"> PAGEREF _Toc45113311 \h </w:instrText>
+              <w:instrText xml:space="preserve"> PAGEREF _Toc45812762 \h </w:instrText>
             </w:r>
             <w:r>
               <w:rPr>
@@ -658,7 +655,7 @@
               <w:noProof/>
             </w:rPr>
           </w:pPr>
-          <w:hyperlink w:anchor="_Toc45113312" w:history="1">
+          <w:hyperlink w:anchor="_Toc45812763" w:history="1">
             <w:r>
               <w:rPr>
                 <w:rStyle w:val="Hyperlink"/>
@@ -685,7 +682,7 @@
                 <w:noProof/>
                 <w:webHidden/>
               </w:rPr>
-              <w:instrText xml:space="preserve"> PAGEREF _Toc45113312 \h </w:instrText>
+              <w:instrText xml:space="preserve"> PAGEREF _Toc45812763 \h </w:instrText>
             </w:r>
             <w:r>
               <w:rPr>
@@ -726,7 +723,7 @@
               <w:noProof/>
             </w:rPr>
           </w:pPr>
-          <w:hyperlink w:anchor="_Toc45113313" w:history="1">
+          <w:hyperlink w:anchor="_Toc45812764" w:history="1">
             <w:r>
               <w:rPr>
                 <w:rStyle w:val="Hyperlink"/>
@@ -753,7 +750,7 @@
                 <w:noProof/>
                 <w:webHidden/>
               </w:rPr>
-              <w:instrText xml:space="preserve"> PAGEREF _Toc45113313 \h </w:instrText>
+              <w:instrText xml:space="preserve"> PAGEREF _Toc45812764 \h </w:instrText>
             </w:r>
             <w:r>
               <w:rPr>
@@ -794,7 +791,7 @@
               <w:noProof/>
             </w:rPr>
           </w:pPr>
-          <w:hyperlink w:anchor="_Toc45113314" w:history="1">
+          <w:hyperlink w:anchor="_Toc45812765" w:history="1">
             <w:r>
               <w:rPr>
                 <w:rStyle w:val="Hyperlink"/>
@@ -821,7 +818,7 @@
                 <w:noProof/>
                 <w:webHidden/>
               </w:rPr>
-              <w:instrText xml:space="preserve"> PAGEREF _Toc45113314 \h </w:instrText>
+              <w:instrText xml:space="preserve"> PAGEREF _Toc45812765 \h </w:instrText>
             </w:r>
             <w:r>
               <w:rPr>
@@ -875,7 +872,7 @@
         <w:pStyle w:val="Heading1"/>
       </w:pPr>
       <w:bookmarkStart w:id="1" w:name="_Ref342384189"/>
-      <w:bookmarkStart w:id="2" w:name="_Toc45113308"/>
+      <w:bookmarkStart w:id="2" w:name="_Toc45812759"/>
       <w:r>
         <w:lastRenderedPageBreak/>
         <w:t>Introduction</w:t>
@@ -974,10 +971,7 @@
     </w:p>
     <w:p>
       <w:r>
-        <w:t>The QNumericEdit is a non-EPICS aware widget that allows the editing of numerical values.</w:t>
-      </w:r>
-      <w:r>
-        <w:t xml:space="preserve"> </w:t>
+        <w:t xml:space="preserve">The QNumericEdit is a non-EPICS aware widget that allows the editing of numerical values. </w:t>
       </w:r>
       <w:r>
         <w:t>QENumericEdit extends the functionality of the QNumericEdit widget and provides EPICS-awareness via a single control Process Variable.</w:t>
@@ -988,7 +982,7 @@
         <w:pStyle w:val="Heading1"/>
       </w:pPr>
       <w:bookmarkStart w:id="3" w:name="_Toc26970979"/>
-      <w:bookmarkStart w:id="4" w:name="_Toc45113309"/>
+      <w:bookmarkStart w:id="4" w:name="_Toc45812760"/>
       <w:r>
         <w:t>QNumericEdit</w:t>
       </w:r>
@@ -999,7 +993,7 @@
       <w:pPr>
         <w:pStyle w:val="Heading2"/>
       </w:pPr>
-      <w:bookmarkStart w:id="5" w:name="_Toc45113310"/>
+      <w:bookmarkStart w:id="5" w:name="_Toc45812761"/>
       <w:r>
         <w:t>Description</w:t>
       </w:r>
@@ -1160,27 +1154,14 @@
       <w:r>
         <w:t xml:space="preserve">Figure </w:t>
       </w:r>
-      <w:r>
-        <w:fldChar w:fldCharType="begin"/>
-      </w:r>
-      <w:r>
-        <w:instrText xml:space="preserve"> SEQ Figure \* ARABIC </w:instrText>
-      </w:r>
-      <w:r>
-        <w:fldChar w:fldCharType="separate"/>
-      </w:r>
-      <w:r>
-        <w:rPr>
-          <w:noProof/>
-        </w:rPr>
-        <w:t>1</w:t>
-      </w:r>
-      <w:r>
-        <w:rPr>
-          <w:noProof/>
-        </w:rPr>
-        <w:fldChar w:fldCharType="end"/>
-      </w:r>
+      <w:fldSimple w:instr=" SEQ Figure \* ARABIC ">
+        <w:r>
+          <w:rPr>
+            <w:noProof/>
+          </w:rPr>
+          <w:t>1</w:t>
+        </w:r>
+      </w:fldSimple>
       <w:bookmarkEnd w:id="6"/>
       <w:r>
         <w:t xml:space="preserve"> QNumericEdit examples</w:t>
@@ -1374,7 +1355,7 @@
       <w:pPr>
         <w:pStyle w:val="Heading2"/>
       </w:pPr>
-      <w:bookmarkStart w:id="7" w:name="_Toc45113311"/>
+      <w:bookmarkStart w:id="7" w:name="_Toc45812762"/>
       <w:r>
         <w:t>Properties</w:t>
       </w:r>
@@ -1688,7 +1669,7 @@
       <w:pPr>
         <w:pStyle w:val="Heading1"/>
       </w:pPr>
-      <w:bookmarkStart w:id="10" w:name="_Toc45113312"/>
+      <w:bookmarkStart w:id="10" w:name="_Toc45812763"/>
       <w:r>
         <w:t>QENumericEdit</w:t>
       </w:r>
@@ -1699,7 +1680,7 @@
       <w:pPr>
         <w:pStyle w:val="Heading2"/>
       </w:pPr>
-      <w:bookmarkStart w:id="11" w:name="_Toc45113313"/>
+      <w:bookmarkStart w:id="11" w:name="_Toc45812764"/>
       <w:r>
         <w:t>Description</w:t>
       </w:r>
@@ -1710,20 +1691,14 @@
         <w:t>QENumericEdit is derived directly from QEAbstractWidget and thus inherits many standard properties used by QEWidgets, and includes an embedded QNumericEdit widgets in order to provide the numerical editing capability (recall Qt only allows direct inheritance from one QObject/QWidget only).</w:t>
       </w:r>
       <w:r>
-        <w:t xml:space="preserve"> This allows the </w:t>
-      </w:r>
-      <w:r>
-        <w:t>QENumericEdit</w:t>
-      </w:r>
-      <w:r>
-        <w:t xml:space="preserve"> to set the value of numeric PVs.</w:t>
+        <w:t xml:space="preserve"> This allows the QENumericEdit to set the value of numeric PVs.</w:t>
       </w:r>
     </w:p>
     <w:p>
       <w:pPr>
         <w:pStyle w:val="Heading2"/>
       </w:pPr>
-      <w:bookmarkStart w:id="12" w:name="_Toc45113314"/>
+      <w:bookmarkStart w:id="12" w:name="_Toc45812765"/>
       <w:r>
         <w:t>Properties</w:t>
       </w:r>
@@ -1914,27 +1889,14 @@
       <w:r>
         <w:t xml:space="preserve">Figure </w:t>
       </w:r>
-      <w:r>
-        <w:fldChar w:fldCharType="begin"/>
-      </w:r>
-      <w:r>
-        <w:instrText xml:space="preserve"> SEQ Figure \* ARABIC </w:instrText>
-      </w:r>
-      <w:r>
-        <w:fldChar w:fldCharType="separate"/>
-      </w:r>
-      <w:r>
-        <w:rPr>
-          <w:noProof/>
-        </w:rPr>
-        <w:t>3</w:t>
-      </w:r>
-      <w:r>
-        <w:rPr>
-          <w:noProof/>
-        </w:rPr>
-        <w:fldChar w:fldCharType="end"/>
-      </w:r>
+      <w:fldSimple w:instr=" SEQ Figure \* ARABIC ">
+        <w:r>
+          <w:rPr>
+            <w:noProof/>
+          </w:rPr>
+          <w:t>3</w:t>
+        </w:r>
+      </w:fldSimple>
       <w:bookmarkEnd w:id="13"/>
       <w:r>
         <w:t xml:space="preserve"> QENumericEdit properties</w:t>
@@ -13960,7 +13922,7 @@
 </file>
 
 <file path=customXml/itemProps1.xml><?xml version="1.0" encoding="utf-8"?>
-<ds:datastoreItem xmlns:ds="http://schemas.openxmlformats.org/officeDocument/2006/customXml" ds:itemID="{CDD5FCDE-03AB-4BC2-B304-F88F1B33651E}">
+<ds:datastoreItem xmlns:ds="http://schemas.openxmlformats.org/officeDocument/2006/customXml" ds:itemID="{EAB79045-7D5D-4957-8556-DF8B03986BCE}">
   <ds:schemaRefs>
     <ds:schemaRef ds:uri="http://schemas.openxmlformats.org/officeDocument/2006/bibliography"/>
   </ds:schemaRefs>

</xml_diff>